<commit_message>
Version pour la soutenance: Fin du service de payement par PayPal
</commit_message>
<xml_diff>
--- a/Memoire/Première de Couverture Rapport 2018.docx
+++ b/Memoire/Première de Couverture Rapport 2018.docx
@@ -424,8 +424,17 @@
                                 <w:rFonts w:ascii="Times New Roman" w:hAnsi="Times New Roman" w:cs="Times New Roman"/>
                                 <w:lang w:val="en-US"/>
                               </w:rPr>
-                              <w:t>The University of Maroua</w:t>
+                              <w:t xml:space="preserve">The University of </w:t>
                             </w:r>
+                            <w:proofErr w:type="spellStart"/>
+                            <w:r>
+                              <w:rPr>
+                                <w:rFonts w:ascii="Times New Roman" w:hAnsi="Times New Roman" w:cs="Times New Roman"/>
+                                <w:lang w:val="en-US"/>
+                              </w:rPr>
+                              <w:t>Maroua</w:t>
+                            </w:r>
+                            <w:proofErr w:type="spellEnd"/>
                           </w:p>
                           <w:p>
                             <w:pPr>
@@ -460,8 +469,17 @@
                                 <w:rFonts w:ascii="Times New Roman" w:hAnsi="Times New Roman" w:cs="Times New Roman"/>
                                 <w:lang w:val="en-US"/>
                               </w:rPr>
-                              <w:t>The National Advanced School of Engineering of Maroua</w:t>
+                              <w:t xml:space="preserve">The National Advanced School of Engineering of </w:t>
                             </w:r>
+                            <w:proofErr w:type="spellStart"/>
+                            <w:r>
+                              <w:rPr>
+                                <w:rFonts w:ascii="Times New Roman" w:hAnsi="Times New Roman" w:cs="Times New Roman"/>
+                                <w:lang w:val="en-US"/>
+                              </w:rPr>
+                              <w:t>Maroua</w:t>
+                            </w:r>
+                            <w:proofErr w:type="spellEnd"/>
                           </w:p>
                           <w:p>
                             <w:pPr>
@@ -831,7 +849,37 @@
           <w:sz w:val="32"/>
           <w:szCs w:val="32"/>
         </w:rPr>
-        <w:t>CONCEPTION ET REALISATION D'UN SERVICE E-COMMERCE POUR LA VENTE DES SERVICES ET FORMATIONS EN LIGNE: CAS DE TW Micronics</w:t>
+        <w:t xml:space="preserve">CONCEPTION ET REALISATION D'UNE APPLICATION DE </w:t>
+      </w:r>
+      <w:r>
+        <w:rPr>
+          <w:rFonts w:ascii="Times New Roman" w:hAnsi="Times New Roman" w:cs="Times New Roman"/>
+          <w:b/>
+          <w:color w:val="000000"/>
+          <w:sz w:val="32"/>
+          <w:szCs w:val="32"/>
+        </w:rPr>
+        <w:t xml:space="preserve">VENTE DES </w:t>
+      </w:r>
+      <w:r>
+        <w:rPr>
+          <w:rFonts w:ascii="Times New Roman" w:hAnsi="Times New Roman" w:cs="Times New Roman"/>
+          <w:b/>
+          <w:color w:val="000000"/>
+          <w:sz w:val="32"/>
+          <w:szCs w:val="32"/>
+        </w:rPr>
+        <w:t>PRODUITS ET SERVICES EN LIGNE</w:t>
+      </w:r>
+      <w:r>
+        <w:rPr>
+          <w:rFonts w:ascii="Times New Roman" w:hAnsi="Times New Roman" w:cs="Times New Roman"/>
+          <w:b/>
+          <w:color w:val="000000"/>
+          <w:sz w:val="32"/>
+          <w:szCs w:val="32"/>
+        </w:rPr>
+        <w:t>: CAS DE TW Micronics</w:t>
       </w:r>
     </w:p>
     <w:p>
@@ -1021,6 +1069,14 @@
         </w:rPr>
         <w:t xml:space="preserve">M. </w:t>
       </w:r>
+      <w:r>
+        <w:rPr>
+          <w:rFonts w:ascii="Times New Roman" w:hAnsi="Times New Roman" w:cs="Times New Roman"/>
+          <w:b/>
+          <w:color w:val="000000"/>
+        </w:rPr>
+        <w:t>DOUWE HALLAM VINCENT</w:t>
+      </w:r>
     </w:p>
     <w:p>
       <w:pPr>
@@ -1121,6 +1177,38 @@
         </w:rPr>
         <w:t>Rapporteur :</w:t>
       </w:r>
+      <w:r>
+        <w:rPr>
+          <w:rFonts w:ascii="Times New Roman" w:hAnsi="Times New Roman" w:cs="Times New Roman"/>
+          <w:b/>
+          <w:color w:val="000000"/>
+          <w:sz w:val="28"/>
+          <w:szCs w:val="28"/>
+        </w:rPr>
+        <w:t xml:space="preserve"> M. </w:t>
+      </w:r>
+      <w:r>
+        <w:rPr>
+          <w:rFonts w:ascii="Times New Roman" w:hAnsi="Times New Roman" w:cs="Times New Roman"/>
+          <w:b/>
+          <w:color w:val="000000"/>
+          <w:sz w:val="28"/>
+          <w:szCs w:val="28"/>
+        </w:rPr>
+        <w:t>DO</w:t>
+      </w:r>
+      <w:bookmarkStart w:id="0" w:name="_GoBack"/>
+      <w:bookmarkEnd w:id="0"/>
+      <w:r>
+        <w:rPr>
+          <w:rFonts w:ascii="Times New Roman" w:hAnsi="Times New Roman" w:cs="Times New Roman"/>
+          <w:b/>
+          <w:color w:val="000000"/>
+          <w:sz w:val="28"/>
+          <w:szCs w:val="28"/>
+        </w:rPr>
+        <w:t>UWE HALLAM VINCENT</w:t>
+      </w:r>
     </w:p>
     <w:p>
       <w:pPr>
@@ -1200,10 +1288,10 @@
         </w:rPr>
         <w:t xml:space="preserve"> / 201</w:t>
       </w:r>
-      <w:bookmarkStart w:id="0" w:name="_Toc431406963"/>
-      <w:bookmarkStart w:id="1" w:name="_Toc431406962"/>
-      <w:bookmarkEnd w:id="0"/>
+      <w:bookmarkStart w:id="1" w:name="_Toc431406963"/>
+      <w:bookmarkStart w:id="2" w:name="_Toc431406962"/>
       <w:bookmarkEnd w:id="1"/>
+      <w:bookmarkEnd w:id="2"/>
       <w:r>
         <w:rPr>
           <w:rFonts w:ascii="Times New Roman" w:hAnsi="Times New Roman" w:cs="Times New Roman"/>
@@ -1213,8 +1301,6 @@
         </w:rPr>
         <w:t>8</w:t>
       </w:r>
-      <w:bookmarkStart w:id="2" w:name="_GoBack"/>
-      <w:bookmarkEnd w:id="2"/>
     </w:p>
     <w:sectPr>
       <w:footerReference w:type="default" r:id="rId8"/>

</xml_diff>